<commit_message>
index page n a looooot of formatting
</commit_message>
<xml_diff>
--- a/portfolio-contents.docx
+++ b/portfolio-contents.docx
@@ -21,6 +21,26 @@
     </w:p>
     <w:p/>
     <w:p>
+      <w:pPr>
+        <w:rPr>
+          <w:b/>
+          <w:bCs/>
+          <w:i/>
+          <w:iCs/>
+        </w:rPr>
+      </w:pPr>
+      <w:r>
+        <w:rPr>
+          <w:b/>
+          <w:bCs/>
+          <w:i/>
+          <w:iCs/>
+        </w:rPr>
+        <w:t>I'm a creator, in multiple dimensions.</w:t>
+      </w:r>
+    </w:p>
+    <w:p/>
+    <w:p>
       <w:r>
         <w:t xml:space="preserve">My name is </w:t>
       </w:r>
@@ -50,7 +70,13 @@
     <w:p/>
     <w:p>
       <w:r>
-        <w:t xml:space="preserve">[insert an </w:t>
+        <w:t>[insert</w:t>
+      </w:r>
+      <w:r>
+        <w:t>ed</w:t>
+      </w:r>
+      <w:r>
+        <w:t xml:space="preserve"> an </w:t>
       </w:r>
       <w:r>
         <w:t>image</w:t>
@@ -60,19 +86,6 @@
       </w:r>
     </w:p>
     <w:p/>
-    <w:p>
-      <w:r>
-        <w:t xml:space="preserve">I have </w:t>
-      </w:r>
-      <w:proofErr w:type="gramStart"/>
-      <w:r>
-        <w:t>super power</w:t>
-      </w:r>
-      <w:proofErr w:type="gramEnd"/>
-      <w:r>
-        <w:t xml:space="preserve"> in geospatial memory</w:t>
-      </w:r>
-    </w:p>
     <w:p/>
     <w:p>
       <w:r>
@@ -88,6 +101,23 @@
         <w:t xml:space="preserve"> paragraph</w:t>
       </w:r>
     </w:p>
+    <w:p/>
+    <w:p>
+      <w:r>
+        <w:t>Fun facts</w:t>
+      </w:r>
+      <w:r>
+        <w:t>:</w:t>
+      </w:r>
+    </w:p>
+    <w:p>
+      <w:r>
+        <w:t>I have superpower in geospatial memory</w:t>
+      </w:r>
+    </w:p>
+    <w:p/>
+    <w:p/>
+    <w:p/>
     <w:sectPr>
       <w:pgSz w:w="12240" w:h="15840"/>
       <w:pgMar w:top="1440" w:right="1440" w:bottom="1440" w:left="1440" w:header="720" w:footer="720" w:gutter="0"/>

</xml_diff>